<commit_message>
Fixed a mistake in the fastText summary
</commit_message>
<xml_diff>
--- a/Paper Summaries/Mid Report Summaries - GloVe and fastText.docx
+++ b/Paper Summaries/Mid Report Summaries - GloVe and fastText.docx
@@ -86,10 +86,7 @@
         </w:numPr>
       </w:pPr>
       <w:r>
-        <w:t>Build a co-occurrence matrix (X) wit</w:t>
-      </w:r>
-      <w:r>
-        <w:t xml:space="preserve">h a fixed window size, where </w:t>
+        <w:t xml:space="preserve">Build a co-occurrence matrix (X) with a fixed window size, where </w:t>
       </w:r>
       <w:proofErr w:type="spellStart"/>
       <w:r>
@@ -141,10 +138,7 @@
         </w:numPr>
       </w:pPr>
       <w:r>
-        <w:t>The model generates ac</w:t>
-      </w:r>
-      <w:r>
-        <w:t>curate word representations (75% performance on analogy task)</w:t>
+        <w:t>The model generates accurate word representations (75% performance on analogy task)</w:t>
       </w:r>
     </w:p>
     <w:p>
@@ -213,10 +207,7 @@
         </w:numPr>
       </w:pPr>
       <w:r>
-        <w:t xml:space="preserve">Empirical results show that the </w:t>
-      </w:r>
-      <w:r>
-        <w:t>performance of GloVe is very similar to that of word2vec, despite the different approaches of the models and the results showed in the paper (which show GloVe outperforming word2vec in both training times and accuracy)</w:t>
+        <w:t>Empirical results show that the performance of GloVe is very similar to that of word2vec, despite the different approaches of the models and the results showed in the paper (which show GloVe outperforming word2vec in both training times and accuracy)</w:t>
       </w:r>
     </w:p>
     <w:p>
@@ -264,30 +255,28 @@
       <w:r>
         <w:t xml:space="preserve"> outperforming GloVe.</w:t>
       </w:r>
-      <w:bookmarkStart w:id="4" w:name="_GoBack"/>
+    </w:p>
+    <w:p>
+      <w:pPr>
+        <w:pStyle w:val="Heading2"/>
+      </w:pPr>
+    </w:p>
+    <w:p>
+      <w:pPr>
+        <w:pStyle w:val="Heading1"/>
+      </w:pPr>
+      <w:bookmarkStart w:id="4" w:name="_m37b2ys4uwsd" w:colFirst="0" w:colLast="0"/>
       <w:bookmarkEnd w:id="4"/>
-    </w:p>
-    <w:p>
-      <w:pPr>
-        <w:pStyle w:val="Heading2"/>
-      </w:pPr>
+      <w:r>
+        <w:br w:type="page"/>
+      </w:r>
     </w:p>
     <w:p>
       <w:pPr>
         <w:pStyle w:val="Heading1"/>
       </w:pPr>
-      <w:bookmarkStart w:id="5" w:name="_m37b2ys4uwsd" w:colFirst="0" w:colLast="0"/>
+      <w:bookmarkStart w:id="5" w:name="_cov1ynogenjn" w:colFirst="0" w:colLast="0"/>
       <w:bookmarkEnd w:id="5"/>
-      <w:r>
-        <w:br w:type="page"/>
-      </w:r>
-    </w:p>
-    <w:p>
-      <w:pPr>
-        <w:pStyle w:val="Heading1"/>
-      </w:pPr>
-      <w:bookmarkStart w:id="6" w:name="_cov1ynogenjn" w:colFirst="0" w:colLast="0"/>
-      <w:bookmarkEnd w:id="6"/>
       <w:r>
         <w:lastRenderedPageBreak/>
         <w:t>fastText</w:t>
@@ -297,8 +286,8 @@
       <w:pPr>
         <w:pStyle w:val="Heading2"/>
       </w:pPr>
-      <w:bookmarkStart w:id="7" w:name="_5v853a6f8ng3" w:colFirst="0" w:colLast="0"/>
-      <w:bookmarkEnd w:id="7"/>
+      <w:bookmarkStart w:id="6" w:name="_5v853a6f8ng3" w:colFirst="0" w:colLast="0"/>
+      <w:bookmarkEnd w:id="6"/>
       <w:r>
         <w:t>Technical Contributions</w:t>
       </w:r>
@@ -312,10 +301,7 @@
         <w:jc w:val="both"/>
       </w:pPr>
       <w:r>
-        <w:t>M</w:t>
-      </w:r>
-      <w:r>
-        <w:t>odified a linear classifier to work with a large dataset</w:t>
+        <w:t>Modified a linear classifier to work with a large dataset</w:t>
       </w:r>
     </w:p>
     <w:p>
@@ -359,10 +345,7 @@
         <w:jc w:val="both"/>
       </w:pPr>
       <w:r>
-        <w:t>Improved running time using hierarchica</w:t>
-      </w:r>
-      <w:r>
-        <w:t xml:space="preserve">l </w:t>
+        <w:t xml:space="preserve">Improved running time using hierarchical </w:t>
       </w:r>
       <w:proofErr w:type="spellStart"/>
       <w:r>
@@ -378,15 +361,7 @@
       </w:r>
       <w:proofErr w:type="spellEnd"/>
       <w:r>
-        <w:t xml:space="preserve">) to </w:t>
-      </w:r>
-      <w:proofErr w:type="gramStart"/>
-      <w:r>
-        <w:t>O(</w:t>
-      </w:r>
-      <w:proofErr w:type="gramEnd"/>
-      <w:r>
-        <w:t>h log</w:t>
+        <w:t>) to O(h log</w:t>
       </w:r>
       <w:r>
         <w:rPr>
@@ -438,8 +413,8 @@
       <w:pPr>
         <w:pStyle w:val="Heading2"/>
       </w:pPr>
-      <w:bookmarkStart w:id="8" w:name="_coo3u5lcq49y" w:colFirst="0" w:colLast="0"/>
-      <w:bookmarkEnd w:id="8"/>
+      <w:bookmarkStart w:id="7" w:name="_coo3u5lcq49y" w:colFirst="0" w:colLast="0"/>
+      <w:bookmarkEnd w:id="7"/>
       <w:r>
         <w:t>Strengths</w:t>
       </w:r>
@@ -465,10 +440,7 @@
         <w:jc w:val="both"/>
       </w:pPr>
       <w:r>
-        <w:t>Accuracy on</w:t>
-      </w:r>
-      <w:r>
-        <w:t xml:space="preserve"> par with neural network-based models, further improved by adding bigram information</w:t>
+        <w:t>Accuracy on par with neural network-based models, further improved by adding bigram information</w:t>
       </w:r>
     </w:p>
     <w:p>
@@ -487,8 +459,8 @@
       <w:pPr>
         <w:pStyle w:val="Heading2"/>
       </w:pPr>
-      <w:bookmarkStart w:id="9" w:name="_83p1pvuz9vwd" w:colFirst="0" w:colLast="0"/>
-      <w:bookmarkEnd w:id="9"/>
+      <w:bookmarkStart w:id="8" w:name="_83p1pvuz9vwd" w:colFirst="0" w:colLast="0"/>
+      <w:bookmarkEnd w:id="8"/>
       <w:r>
         <w:t>Weaknesses</w:t>
       </w:r>
@@ -508,8 +480,8 @@
       <w:pPr>
         <w:pStyle w:val="Heading2"/>
       </w:pPr>
-      <w:bookmarkStart w:id="10" w:name="_7fasgv636fcl" w:colFirst="0" w:colLast="0"/>
-      <w:bookmarkEnd w:id="10"/>
+      <w:bookmarkStart w:id="9" w:name="_7fasgv636fcl" w:colFirst="0" w:colLast="0"/>
+      <w:bookmarkEnd w:id="9"/>
       <w:r>
         <w:t>Improvements</w:t>
       </w:r>
@@ -523,27 +495,26 @@
         <w:jc w:val="both"/>
       </w:pPr>
       <w:r>
-        <w:t>FastText.zip: An improved v</w:t>
-      </w:r>
-      <w:r>
-        <w:t>ersion of fastText designed to fit in limited memory. Employs a method based on product quantization to store embeddings. By further We consider the problem of producing compact architectures for text classification, such that the full model fits in a limi</w:t>
-      </w:r>
-      <w:r>
-        <w:t>ted amount of memory. After considering different solutions inspired by the hashing literature, we propose a method built upon product quantization to store word embeddings. By further avoiding quantization artefacts, reduces memory requirements by half wi</w:t>
-      </w:r>
-      <w:r>
-        <w:t>th only a small loss in accuracy</w:t>
+        <w:t>FastText.zip: An improved version of fastText designed to fit in limited memory. Employs a method based on product quantization to store embeddings.</w:t>
+      </w:r>
+      <w:r>
+        <w:t xml:space="preserve"> </w:t>
+      </w:r>
+      <w:r>
+        <w:t>By further avoiding quantization artefacts, reduces memory requirements by half with only a small loss in accuracy</w:t>
       </w:r>
     </w:p>
     <w:p>
       <w:pPr>
         <w:pStyle w:val="Heading2"/>
       </w:pPr>
-      <w:bookmarkStart w:id="11" w:name="_dawe5i2rz65d" w:colFirst="0" w:colLast="0"/>
+      <w:bookmarkStart w:id="10" w:name="_dawe5i2rz65d" w:colFirst="0" w:colLast="0"/>
+      <w:bookmarkEnd w:id="10"/>
+      <w:r>
+        <w:t>Questions</w:t>
+      </w:r>
+      <w:bookmarkStart w:id="11" w:name="_GoBack"/>
       <w:bookmarkEnd w:id="11"/>
-      <w:r>
-        <w:t>Questions</w:t>
-      </w:r>
     </w:p>
     <w:p>
       <w:pPr>
@@ -2532,7 +2503,7 @@
 </file>
 
 <file path=customXml/itemProps1.xml><?xml version="1.0" encoding="utf-8"?>
-<ds:datastoreItem xmlns:ds="http://schemas.openxmlformats.org/officeDocument/2006/customXml" ds:itemID="{17D8AD89-5661-403D-A37D-ABC8A327176A}">
+<ds:datastoreItem xmlns:ds="http://schemas.openxmlformats.org/officeDocument/2006/customXml" ds:itemID="{DCF87469-9247-48DE-AB5F-9BC1877535F2}">
   <ds:schemaRefs>
     <ds:schemaRef ds:uri="http://schemas.openxmlformats.org/officeDocument/2006/bibliography"/>
   </ds:schemaRefs>

</xml_diff>